<commit_message>
Rapport en PDF, V1
</commit_message>
<xml_diff>
--- a/Rapport TER M1.docx
+++ b/Rapport TER M1.docx
@@ -442,23 +442,13 @@
           <w:lang w:eastAsia="fr-FR"/>
         </w:rPr>
       </w:pPr>
-      <w:proofErr w:type="spellStart"/>
       <w:r>
         <w:rPr>
           <w:sz w:val="32"/>
           <w:szCs w:val="32"/>
           <w:lang w:eastAsia="fr-FR"/>
         </w:rPr>
-        <w:t>Laubry</w:t>
-      </w:r>
-      <w:proofErr w:type="spellEnd"/>
-      <w:r>
-        <w:rPr>
-          <w:sz w:val="32"/>
-          <w:szCs w:val="32"/>
-          <w:lang w:eastAsia="fr-FR"/>
-        </w:rPr>
-        <w:t xml:space="preserve"> Vincent</w:t>
+        <w:t>Laubry Vincent</w:t>
       </w:r>
       <w:r>
         <w:rPr>
@@ -999,27 +989,7 @@
             <w:szCs w:val="24"/>
             <w:lang w:eastAsia="fr-FR"/>
           </w:rPr>
-          <w:t>La lib</w:t>
-        </w:r>
-        <w:r>
-          <w:rPr>
-            <w:rStyle w:val="Lienhypertexte"/>
-            <w:rFonts w:eastAsia="Times New Roman" w:cstheme="minorHAnsi"/>
-            <w:sz w:val="24"/>
-            <w:szCs w:val="24"/>
-            <w:lang w:eastAsia="fr-FR"/>
-          </w:rPr>
-          <w:t>r</w:t>
-        </w:r>
-        <w:r>
-          <w:rPr>
-            <w:rStyle w:val="Lienhypertexte"/>
-            <w:rFonts w:eastAsia="Times New Roman" w:cstheme="minorHAnsi"/>
-            <w:sz w:val="24"/>
-            <w:szCs w:val="24"/>
-            <w:lang w:eastAsia="fr-FR"/>
-          </w:rPr>
-          <w:t>airie SCADE</w:t>
+          <w:t>La librairie SCADE</w:t>
         </w:r>
       </w:hyperlink>
       <w:r>
@@ -1817,131 +1787,95 @@
           <w:szCs w:val="24"/>
           <w:lang w:eastAsia="fr-FR"/>
         </w:rPr>
-        <w:t xml:space="preserve">Renault Software </w:t>
-      </w:r>
-      <w:proofErr w:type="spellStart"/>
-      <w:r>
-        <w:rPr>
-          <w:rFonts w:eastAsia="Times New Roman" w:cstheme="minorHAnsi"/>
+        <w:t>Renault Software Factory</w:t>
+      </w:r>
+      <w:r>
+        <w:rPr>
+          <w:rFonts w:eastAsia="Times New Roman" w:cstheme="minorHAnsi"/>
+          <w:color w:val="111111"/>
+          <w:sz w:val="24"/>
+          <w:szCs w:val="24"/>
+          <w:lang w:eastAsia="fr-FR"/>
+        </w:rPr>
+        <w:t xml:space="preserve">. </w:t>
+      </w:r>
+    </w:p>
+    <w:p>
+      <w:pPr>
+        <w:rPr>
+          <w:rFonts w:eastAsia="Times New Roman" w:cstheme="minorHAnsi"/>
+          <w:color w:val="111111"/>
+          <w:sz w:val="24"/>
+          <w:szCs w:val="24"/>
+          <w:lang w:eastAsia="fr-FR"/>
+        </w:rPr>
+      </w:pPr>
+    </w:p>
+    <w:p>
+      <w:pPr>
+        <w:rPr>
+          <w:rFonts w:eastAsia="Times New Roman" w:cstheme="minorHAnsi"/>
+          <w:color w:val="111111"/>
+          <w:sz w:val="24"/>
+          <w:szCs w:val="24"/>
+          <w:lang w:eastAsia="fr-FR"/>
+        </w:rPr>
+      </w:pPr>
+      <w:r>
+        <w:rPr>
+          <w:rFonts w:eastAsia="Times New Roman" w:cstheme="minorHAnsi"/>
+          <w:color w:val="111111"/>
+          <w:sz w:val="24"/>
+          <w:szCs w:val="24"/>
+          <w:lang w:eastAsia="fr-FR"/>
+        </w:rPr>
+        <w:t xml:space="preserve">Il s’agit de partir de quelques scénarios de sûreté, discutés avec les partenaires industriels du projet, </w:t>
+      </w:r>
+      <w:r>
+        <w:rPr>
+          <w:rFonts w:eastAsia="Times New Roman" w:cstheme="minorHAnsi"/>
+          <w:color w:val="111111"/>
+          <w:sz w:val="24"/>
+          <w:szCs w:val="24"/>
+          <w:lang w:eastAsia="fr-FR"/>
+        </w:rPr>
+        <w:t>ces scénarios sont capturés sur la forme de diagrammes de séquences temporisés. Les propriétés temporelles et causales décrites par ces scénarios doivent être traduites dans un langage formel non ambigu qui peut être utilisé pour un traitement automatique.</w:t>
+      </w:r>
+    </w:p>
+    <w:p>
+      <w:pPr>
+        <w:rPr>
+          <w:rFonts w:eastAsia="Times New Roman" w:cstheme="minorHAnsi"/>
+          <w:color w:val="111111"/>
+          <w:sz w:val="24"/>
+          <w:szCs w:val="24"/>
+          <w:lang w:eastAsia="fr-FR"/>
+        </w:rPr>
+      </w:pPr>
+    </w:p>
+    <w:p>
+      <w:r>
+        <w:t xml:space="preserve">Le langage utilisé est </w:t>
+      </w:r>
+      <w:r>
+        <w:rPr>
           <w:i/>
           <w:iCs/>
-          <w:color w:val="111111"/>
-          <w:sz w:val="24"/>
-          <w:szCs w:val="24"/>
-          <w:lang w:eastAsia="fr-FR"/>
-        </w:rPr>
-        <w:t>Factory</w:t>
-      </w:r>
-      <w:proofErr w:type="spellEnd"/>
-      <w:r>
-        <w:rPr>
-          <w:rFonts w:eastAsia="Times New Roman" w:cstheme="minorHAnsi"/>
-          <w:color w:val="111111"/>
-          <w:sz w:val="24"/>
-          <w:szCs w:val="24"/>
-          <w:lang w:eastAsia="fr-FR"/>
-        </w:rPr>
-        <w:t xml:space="preserve">. </w:t>
-      </w:r>
-    </w:p>
-    <w:p>
-      <w:pPr>
-        <w:rPr>
-          <w:rFonts w:eastAsia="Times New Roman" w:cstheme="minorHAnsi"/>
-          <w:color w:val="111111"/>
-          <w:sz w:val="24"/>
-          <w:szCs w:val="24"/>
-          <w:lang w:eastAsia="fr-FR"/>
-        </w:rPr>
-      </w:pPr>
-    </w:p>
-    <w:p>
-      <w:pPr>
-        <w:rPr>
-          <w:rFonts w:eastAsia="Times New Roman" w:cstheme="minorHAnsi"/>
-          <w:color w:val="111111"/>
-          <w:sz w:val="24"/>
-          <w:szCs w:val="24"/>
-          <w:lang w:eastAsia="fr-FR"/>
-        </w:rPr>
-      </w:pPr>
-      <w:r>
-        <w:rPr>
-          <w:rFonts w:eastAsia="Times New Roman" w:cstheme="minorHAnsi"/>
-          <w:color w:val="111111"/>
-          <w:sz w:val="24"/>
-          <w:szCs w:val="24"/>
-          <w:lang w:eastAsia="fr-FR"/>
-        </w:rPr>
-        <w:t xml:space="preserve">Il s’agit de partir de quelques scénarios de sûreté, discutés avec les partenaires industriels du projet, </w:t>
-      </w:r>
-      <w:r>
-        <w:rPr>
-          <w:rFonts w:eastAsia="Times New Roman" w:cstheme="minorHAnsi"/>
-          <w:color w:val="111111"/>
-          <w:sz w:val="24"/>
-          <w:szCs w:val="24"/>
-          <w:lang w:eastAsia="fr-FR"/>
-        </w:rPr>
-        <w:t>ces scénarios sont capturés sur la forme de diagrammes de séquences temporisés. Les propriétés temporelles et causales décrites par ces scénarios doivent être traduites dans un langage formel non ambigu qui peut être utilisé pour un traitement automatique.</w:t>
-      </w:r>
-    </w:p>
-    <w:p>
-      <w:pPr>
-        <w:rPr>
-          <w:rFonts w:eastAsia="Times New Roman" w:cstheme="minorHAnsi"/>
-          <w:color w:val="111111"/>
-          <w:sz w:val="24"/>
-          <w:szCs w:val="24"/>
-          <w:lang w:eastAsia="fr-FR"/>
-        </w:rPr>
-      </w:pPr>
-    </w:p>
-    <w:p>
-      <w:r>
-        <w:t xml:space="preserve">Le langage utilisé est </w:t>
+        </w:rPr>
+        <w:t>CCSL</w:t>
+      </w:r>
+      <w:r>
+        <w:t xml:space="preserve"> (Clock Constraint Specified Language). Ce langage intermédiaire est utilisé pour l’analyse formelle et sert de base pour la génération de moniteurs écrits en </w:t>
       </w:r>
       <w:r>
         <w:rPr>
           <w:i/>
           <w:iCs/>
         </w:rPr>
-        <w:t>CCSL</w:t>
-      </w:r>
-      <w:r>
-        <w:t xml:space="preserve"> (</w:t>
-      </w:r>
-      <w:proofErr w:type="spellStart"/>
-      <w:r>
-        <w:t>Clock</w:t>
-      </w:r>
-      <w:proofErr w:type="spellEnd"/>
-      <w:r>
-        <w:t xml:space="preserve"> </w:t>
-      </w:r>
-      <w:proofErr w:type="spellStart"/>
-      <w:r>
-        <w:t>Constraint</w:t>
-      </w:r>
-      <w:proofErr w:type="spellEnd"/>
-      <w:r>
-        <w:t xml:space="preserve"> </w:t>
-      </w:r>
-      <w:proofErr w:type="spellStart"/>
-      <w:r>
-        <w:t>Specified</w:t>
-      </w:r>
-      <w:proofErr w:type="spellEnd"/>
-      <w:r>
-        <w:t xml:space="preserve"> </w:t>
-      </w:r>
-      <w:proofErr w:type="spellStart"/>
-      <w:r>
-        <w:t>Language</w:t>
-      </w:r>
-      <w:proofErr w:type="spellEnd"/>
-      <w:r>
-        <w:t xml:space="preserve">). Ce langage intermédiaire est utilisé pour l’analyse formelle et sert de base pour la génération de moniteurs écrits en </w:t>
+        <w:t>SCADE</w:t>
+      </w:r>
+      <w:r>
+        <w:t xml:space="preserve"> qui doivent être intégrés dans le système </w:t>
       </w:r>
       <w:r>
         <w:rPr>
@@ -1951,8 +1885,14 @@
         <w:t>SCADE</w:t>
       </w:r>
       <w:r>
-        <w:t xml:space="preserve"> qui doivent être intégrés dans le système </w:t>
-      </w:r>
+        <w:t xml:space="preserve"> </w:t>
+      </w:r>
+      <w:r>
+        <w:t>pour en valider le comportement.</w:t>
+      </w:r>
+    </w:p>
+    <w:p/>
+    <w:p>
       <w:r>
         <w:rPr>
           <w:i/>
@@ -1961,51 +1901,7 @@
         <w:t>SCADE</w:t>
       </w:r>
       <w:r>
-        <w:t xml:space="preserve"> </w:t>
-      </w:r>
-      <w:r>
-        <w:t>pour en valider le comportement.</w:t>
-      </w:r>
-    </w:p>
-    <w:p/>
-    <w:p>
-      <w:r>
-        <w:rPr>
-          <w:i/>
-          <w:iCs/>
-        </w:rPr>
-        <w:t>SCADE</w:t>
-      </w:r>
-      <w:r>
-        <w:t xml:space="preserve"> (Safety Critical Application </w:t>
-      </w:r>
-      <w:proofErr w:type="spellStart"/>
-      <w:r>
-        <w:t>Development</w:t>
-      </w:r>
-      <w:proofErr w:type="spellEnd"/>
-      <w:r>
-        <w:t xml:space="preserve"> </w:t>
-      </w:r>
-      <w:proofErr w:type="spellStart"/>
-      <w:r>
-        <w:t>Environment</w:t>
-      </w:r>
-      <w:proofErr w:type="spellEnd"/>
-      <w:r>
-        <w:t>)</w:t>
-      </w:r>
-      <w:r>
-        <w:t xml:space="preserve"> est un environnement de développement</w:t>
-      </w:r>
-      <w:r>
-        <w:t xml:space="preserve"> intégré, basé sur le langage Lustre</w:t>
-      </w:r>
-      <w:r>
-        <w:t xml:space="preserve"> diffusé par Esterel Technologies, destiné à la conception de systèmes critiques.</w:t>
-      </w:r>
-      <w:r>
-        <w:t xml:space="preserve"> </w:t>
+        <w:t xml:space="preserve"> (Safety Critical Application Development Environment) est un environnement de développement intégré, basé sur le langage Lustre diffusé par Esterel Technologies, destiné à la conception de systèmes critiques. </w:t>
       </w:r>
     </w:p>
     <w:p/>
@@ -2122,17 +2018,8 @@
           <w:i/>
           <w:iCs/>
         </w:rPr>
-        <w:t xml:space="preserve">Renault Software </w:t>
-      </w:r>
-      <w:proofErr w:type="spellStart"/>
-      <w:r>
-        <w:rPr>
-          <w:i/>
-          <w:iCs/>
-        </w:rPr>
-        <w:t>Factory</w:t>
-      </w:r>
-      <w:proofErr w:type="spellEnd"/>
+        <w:t>Renault Software Factory</w:t>
+      </w:r>
       <w:r>
         <w:t> ;</w:t>
       </w:r>
@@ -2188,7 +2075,6 @@
       <w:r>
         <w:t xml:space="preserve"> sur les langages synchrones comme </w:t>
       </w:r>
-      <w:proofErr w:type="spellStart"/>
       <w:r>
         <w:rPr>
           <w:i/>
@@ -2196,7 +2082,6 @@
         </w:rPr>
         <w:t>SyncCharts</w:t>
       </w:r>
-      <w:proofErr w:type="spellEnd"/>
       <w:r>
         <w:t xml:space="preserve">, l’ancêtre de </w:t>
       </w:r>
@@ -2673,7 +2558,6 @@
           <w:numId w:val="7"/>
         </w:numPr>
       </w:pPr>
-      <w:proofErr w:type="spellStart"/>
       <w:r>
         <w:rPr>
           <w:b/>
@@ -2681,7 +2565,6 @@
         </w:rPr>
         <w:t>Weather</w:t>
       </w:r>
-      <w:proofErr w:type="spellEnd"/>
       <w:r>
         <w:t xml:space="preserve">, le temps atmosphérique </w:t>
       </w:r>
@@ -2753,7 +2636,6 @@
           <w:bCs/>
         </w:rPr>
       </w:pPr>
-      <w:proofErr w:type="spellStart"/>
       <w:r>
         <w:rPr>
           <w:b/>
@@ -2761,7 +2643,6 @@
         </w:rPr>
         <w:t>Vehicle</w:t>
       </w:r>
-      <w:proofErr w:type="spellEnd"/>
       <w:r>
         <w:t>, si les capteurs é</w:t>
       </w:r>
@@ -3016,6 +2897,9 @@
         <w:br/>
       </w:r>
       <w:r>
+        <w:rPr>
+          <w:noProof/>
+        </w:rPr>
         <w:drawing>
           <wp:inline distT="0" distB="0" distL="0" distR="0" wp14:anchorId="597CF205" wp14:editId="295DA167">
             <wp:extent cx="4067743" cy="2048161"/>
@@ -3070,6 +2954,7 @@
       </w:pPr>
       <w:r>
         <w:rPr>
+          <w:noProof/>
           <w:lang w:val="en-US"/>
         </w:rPr>
         <w:drawing>
@@ -3132,6 +3017,9 @@
         <w:jc w:val="center"/>
       </w:pPr>
       <w:r>
+        <w:rPr>
+          <w:noProof/>
+        </w:rPr>
         <w:drawing>
           <wp:inline distT="0" distB="0" distL="0" distR="0" wp14:anchorId="12010D1C" wp14:editId="069C56B5">
             <wp:extent cx="5760720" cy="1294765"/>
@@ -3240,15 +3128,7 @@
         <w:t>le scénario</w:t>
       </w:r>
       <w:r>
-        <w:t xml:space="preserve"> B3, le conducteur devra passer de la mode manuelle vers la mode MRM (Minimal Risk </w:t>
-      </w:r>
-      <w:proofErr w:type="spellStart"/>
-      <w:r>
-        <w:t>Manouver</w:t>
-      </w:r>
-      <w:proofErr w:type="spellEnd"/>
-      <w:r>
-        <w:t>, arrêt d’</w:t>
+        <w:t xml:space="preserve"> B3, le conducteur devra passer de la mode manuelle vers la mode MRM (Minimal Risk Manouver, arrêt d’</w:t>
       </w:r>
       <w:r>
         <w:t>émergence</w:t>
@@ -3378,133 +3258,122 @@
           <w:i/>
           <w:iCs/>
         </w:rPr>
-        <w:t xml:space="preserve">Safety Critical </w:t>
-      </w:r>
-      <w:proofErr w:type="spellStart"/>
+        <w:t>Safety Critical Systems</w:t>
+      </w:r>
+      <w:r>
+        <w:t xml:space="preserve"> du premier semestre de cette année. Par conséquence, il y avait des opérateurs qui ne pouvaient pas être utilisées tels quels pour la version actuelle. D’où la nécessité de notre part de réadapter les operateurs décrits afin de pouvoir être à nouveau utilisées.</w:t>
+      </w:r>
+      <w:r>
+        <w:t xml:space="preserve"> </w:t>
+      </w:r>
+    </w:p>
+    <w:p/>
+    <w:p>
+      <w:r>
+        <w:t xml:space="preserve">Une fois ce travail effectué, nous nous sommes rendu compte qu’il y avait des operateurs qui n’étaient pas implémentées et qu’il fallait donc ajouter. </w:t>
+      </w:r>
       <w:r>
         <w:rPr>
           <w:i/>
           <w:iCs/>
         </w:rPr>
-        <w:t>Systems</w:t>
-      </w:r>
-      <w:proofErr w:type="spellEnd"/>
-      <w:r>
-        <w:t xml:space="preserve"> du premier semestre de cette année. Par conséquence, il y avait des opérateurs qui ne pouvaient pas être utilisées tels quels pour la version actuelle. D’où la nécessité de notre part de réadapter les operateurs décrits afin de pouvoir être à nouveau utilisées.</w:t>
+        <w:t>(Il faut parler du langage CCSL qui était diffèrent en 2010)</w:t>
       </w:r>
       <w:r>
         <w:t xml:space="preserve"> </w:t>
       </w:r>
-    </w:p>
-    <w:p/>
-    <w:p>
-      <w:r>
-        <w:t xml:space="preserve">Une fois ce travail effectué, nous nous sommes rendu compte qu’il y avait des operateurs qui n’étaient pas implémentées et qu’il fallait donc ajouter. </w:t>
+      <w:r>
+        <w:t xml:space="preserve">Et c’était dans cette occasion que nous nous sommes rendu compte qu’il s’agit d’un projet dont une version </w:t>
+      </w:r>
+      <w:r>
+        <w:t xml:space="preserve">SCADE </w:t>
+      </w:r>
+      <w:r>
+        <w:t>donné par les étudiants ne suffit pas pour en satisfaire tous les besoins.</w:t>
+      </w:r>
+    </w:p>
+    <w:p/>
+    <w:p>
+      <w:r>
+        <w:t xml:space="preserve">C’est pour cela qu’il nous a fallu une </w:t>
+      </w:r>
+      <w:r>
+        <w:t>version</w:t>
+      </w:r>
+      <w:r>
+        <w:t xml:space="preserve"> complète de ce logiciel, comprise de Licence, à l’aide d</w:t>
+      </w:r>
+      <w:r>
+        <w:t xml:space="preserve">e Mr. </w:t>
+      </w:r>
+      <w:r>
+        <w:rPr>
+          <w:b/>
+          <w:bCs/>
+        </w:rPr>
+        <w:t>Amar Bouali</w:t>
+      </w:r>
+      <w:r>
+        <w:t xml:space="preserve"> et son équipe d’ingénieurs </w:t>
+      </w:r>
+      <w:r>
+        <w:t>SCADE</w:t>
+      </w:r>
+      <w:r>
+        <w:t>.</w:t>
+      </w:r>
+      <w:r>
+        <w:t xml:space="preserve"> </w:t>
+      </w:r>
+      <w:r>
+        <w:t xml:space="preserve">D’autant plus, afin de pouvoir utiliser proprement la version SCADE </w:t>
+      </w:r>
+      <w:r>
+        <w:t>complète</w:t>
+      </w:r>
+      <w:r>
+        <w:t>, il était nécessaire une VPN signé Unice. Sans cette VPN, ce n’était pas possible pour nous de sauvegarder nos avancements. Nous n’avons pu obtenir ces deux éléments qu’au dernier mois de notre stage.</w:t>
+      </w:r>
+    </w:p>
+    <w:p/>
+    <w:p>
+      <w:r>
+        <w:t xml:space="preserve">Nous avons pu de toute manière </w:t>
+      </w:r>
+      <w:r>
+        <w:t>implémenter</w:t>
+      </w:r>
+      <w:r>
+        <w:t xml:space="preserve"> </w:t>
+      </w:r>
+      <w:r>
+        <w:t>jusqu’à</w:t>
+      </w:r>
+      <w:r>
+        <w:t xml:space="preserve"> ce que la capacité de SCADE pour les étudiants </w:t>
+      </w:r>
+      <w:r>
+        <w:t>permît</w:t>
+      </w:r>
+      <w:r>
+        <w:t xml:space="preserve">. Notamment, pour </w:t>
+      </w:r>
+      <w:r>
+        <w:t>certains opérateurs</w:t>
+      </w:r>
+      <w:r>
+        <w:t xml:space="preserve"> il était nécessaire </w:t>
+      </w:r>
+      <w:r>
+        <w:t xml:space="preserve">d’implémenter des operateurs supplémentaires, notamment pour les horloges qui s’activent à partir d’un moment et jusqu’à un autre moment. C’est pour cela que nous avons construit un operateur </w:t>
       </w:r>
       <w:r>
         <w:rPr>
           <w:i/>
           <w:iCs/>
         </w:rPr>
-        <w:t>(Il faut parler du langage CCSL qui était diffèrent en 2010)</w:t>
-      </w:r>
-      <w:r>
-        <w:t xml:space="preserve"> </w:t>
-      </w:r>
-      <w:r>
-        <w:t xml:space="preserve">Et c’était dans cette occasion que nous nous sommes rendu compte qu’il s’agit d’un projet dont une version </w:t>
-      </w:r>
-      <w:r>
-        <w:t xml:space="preserve">SCADE </w:t>
-      </w:r>
-      <w:r>
-        <w:t>donné par les étudiants ne suffit pas pour en satisfaire tous les besoins.</w:t>
-      </w:r>
-    </w:p>
-    <w:p/>
-    <w:p>
-      <w:r>
-        <w:t xml:space="preserve">C’est pour cela qu’il nous a fallu une </w:t>
-      </w:r>
-      <w:r>
-        <w:t>version</w:t>
-      </w:r>
-      <w:r>
-        <w:t xml:space="preserve"> complète de ce logiciel, comprise de Licence, à l’aide d</w:t>
-      </w:r>
-      <w:r>
-        <w:t xml:space="preserve">e Mr. </w:t>
-      </w:r>
-      <w:r>
-        <w:rPr>
-          <w:b/>
-          <w:bCs/>
-        </w:rPr>
-        <w:t>Amar Bouali</w:t>
-      </w:r>
-      <w:r>
-        <w:t xml:space="preserve"> et son équipe d’ingénieurs </w:t>
-      </w:r>
-      <w:r>
-        <w:t>SCADE</w:t>
-      </w:r>
-      <w:r>
-        <w:t>.</w:t>
-      </w:r>
-      <w:r>
-        <w:t xml:space="preserve"> </w:t>
-      </w:r>
-      <w:r>
-        <w:t xml:space="preserve">D’autant plus, afin de pouvoir utiliser proprement la version SCADE </w:t>
-      </w:r>
-      <w:r>
-        <w:t>complète</w:t>
-      </w:r>
-      <w:r>
-        <w:t>, il était nécessaire une VPN signé Unice. Sans cette VPN, ce n’était pas possible pour nous de sauvegarder nos avancements. Nous n’avons pu obtenir ces deux éléments qu’au dernier mois de notre stage.</w:t>
-      </w:r>
-    </w:p>
-    <w:p/>
-    <w:p>
-      <w:r>
-        <w:t xml:space="preserve">Nous avons pu de toute manière </w:t>
-      </w:r>
-      <w:r>
-        <w:t>implémenter</w:t>
-      </w:r>
-      <w:r>
-        <w:t xml:space="preserve"> </w:t>
-      </w:r>
-      <w:r>
-        <w:t>jusqu’à</w:t>
-      </w:r>
-      <w:r>
-        <w:t xml:space="preserve"> ce que la capacité de SCADE pour les étudiants </w:t>
-      </w:r>
-      <w:r>
-        <w:t>permît</w:t>
-      </w:r>
-      <w:r>
-        <w:t xml:space="preserve">. Notamment, pour </w:t>
-      </w:r>
-      <w:r>
-        <w:t>certains opérateurs</w:t>
-      </w:r>
-      <w:r>
-        <w:t xml:space="preserve"> il était nécessaire </w:t>
-      </w:r>
-      <w:r>
-        <w:t xml:space="preserve">d’implémenter des operateurs supplémentaires, notamment pour les horloges qui s’activent à partir d’un moment et jusqu’à un autre moment. C’est pour cela que nous avons construit un operateur </w:t>
-      </w:r>
-      <w:proofErr w:type="spellStart"/>
-      <w:r>
-        <w:rPr>
-          <w:i/>
-          <w:iCs/>
-        </w:rPr>
         <w:t>InitMax</w:t>
       </w:r>
-      <w:proofErr w:type="spellEnd"/>
       <w:r>
         <w:t>, dont l’horloge en question avait la même valeur de l’horloge donnée en input à partir d’un certain moment (Init) et jusqu’à un autre certain moment (Max)</w:t>
       </w:r>
@@ -3518,6 +3387,9 @@
         <w:jc w:val="center"/>
       </w:pPr>
       <w:r>
+        <w:rPr>
+          <w:noProof/>
+        </w:rPr>
         <w:drawing>
           <wp:inline distT="0" distB="0" distL="0" distR="0" wp14:anchorId="624919B5" wp14:editId="0F6DD8E8">
             <wp:extent cx="5760720" cy="2244725"/>
@@ -3672,7 +3544,6 @@
       <w:r>
         <w:t xml:space="preserve">Dans la librairie donnée par Mr. Frédéric Mallet, nous avons eu aussi une Interface Java, appelée </w:t>
       </w:r>
-      <w:proofErr w:type="spellStart"/>
       <w:r>
         <w:rPr>
           <w:i/>
@@ -3680,7 +3551,6 @@
         </w:rPr>
         <w:t>MyScadeGenerator</w:t>
       </w:r>
-      <w:proofErr w:type="spellEnd"/>
       <w:r>
         <w:t>, qui présentait des méthodes dont le corps n’était pas donné. C’était à nous de remplir ces méthodes d’une façon telle à pouvoir générer un fichier SCADE à l’exécution du programme Java qui l’appelait.</w:t>
       </w:r>
@@ -3698,13 +3568,8 @@
           <w:numId w:val="12"/>
         </w:numPr>
       </w:pPr>
-      <w:proofErr w:type="spellStart"/>
-      <w:r>
-        <w:t>AddClock</w:t>
-      </w:r>
-      <w:proofErr w:type="spellEnd"/>
-      <w:r>
-        <w:t> ;</w:t>
+      <w:r>
+        <w:t>AddClock ;</w:t>
       </w:r>
     </w:p>
     <w:p>
@@ -3715,13 +3580,8 @@
           <w:numId w:val="12"/>
         </w:numPr>
       </w:pPr>
-      <w:proofErr w:type="spellStart"/>
-      <w:r>
-        <w:t>SubClock</w:t>
-      </w:r>
-      <w:proofErr w:type="spellEnd"/>
-      <w:r>
-        <w:t> ;</w:t>
+      <w:r>
+        <w:t>SubClock ;</w:t>
       </w:r>
     </w:p>
     <w:p>
@@ -3744,13 +3604,8 @@
           <w:numId w:val="12"/>
         </w:numPr>
       </w:pPr>
-      <w:proofErr w:type="spellStart"/>
-      <w:r>
-        <w:t>Precedence</w:t>
-      </w:r>
-      <w:proofErr w:type="spellEnd"/>
-      <w:r>
-        <w:t> ;</w:t>
+      <w:r>
+        <w:t>Precedence ;</w:t>
       </w:r>
     </w:p>
     <w:p>
@@ -3761,13 +3616,8 @@
           <w:numId w:val="12"/>
         </w:numPr>
       </w:pPr>
-      <w:proofErr w:type="spellStart"/>
-      <w:r>
-        <w:t>Causality</w:t>
-      </w:r>
-      <w:proofErr w:type="spellEnd"/>
-      <w:r>
-        <w:t> ;</w:t>
+      <w:r>
+        <w:t>Causality ;</w:t>
       </w:r>
     </w:p>
     <w:p>
@@ -3778,13 +3628,8 @@
           <w:numId w:val="12"/>
         </w:numPr>
       </w:pPr>
-      <w:proofErr w:type="spellStart"/>
-      <w:r>
-        <w:t>Inf</w:t>
-      </w:r>
-      <w:proofErr w:type="spellEnd"/>
-      <w:r>
-        <w:t> ;</w:t>
+      <w:r>
+        <w:t>Inf ;</w:t>
       </w:r>
     </w:p>
     <w:p>
@@ -3843,13 +3688,8 @@
           <w:numId w:val="12"/>
         </w:numPr>
       </w:pPr>
-      <w:proofErr w:type="spellStart"/>
-      <w:r>
-        <w:t>Periodic</w:t>
-      </w:r>
-      <w:proofErr w:type="spellEnd"/>
-      <w:r>
-        <w:t> ;</w:t>
+      <w:r>
+        <w:t>Periodic ;</w:t>
       </w:r>
     </w:p>
     <w:p>
@@ -3860,13 +3700,8 @@
           <w:numId w:val="12"/>
         </w:numPr>
       </w:pPr>
-      <w:proofErr w:type="spellStart"/>
-      <w:r>
-        <w:t>DelayFor</w:t>
-      </w:r>
-      <w:proofErr w:type="spellEnd"/>
-      <w:r>
-        <w:t>.</w:t>
+      <w:r>
+        <w:t>DelayFor.</w:t>
       </w:r>
     </w:p>
     <w:p>
@@ -3885,6 +3720,9 @@
         <w:jc w:val="center"/>
       </w:pPr>
       <w:r>
+        <w:rPr>
+          <w:noProof/>
+        </w:rPr>
         <w:drawing>
           <wp:inline distT="0" distB="0" distL="0" distR="0" wp14:anchorId="2E6AB63F" wp14:editId="4EDE6DD2">
             <wp:extent cx="1686160" cy="514422"/>
@@ -3984,23 +3822,7 @@
         <w:t>L3</w:t>
       </w:r>
       <w:r>
-        <w:t xml:space="preserve"> sont les fils qui lient les horloges (comme dans l’image qui montre l’</w:t>
-      </w:r>
-      <w:proofErr w:type="spellStart"/>
-      <w:r>
-        <w:t>InitMax</w:t>
-      </w:r>
-      <w:proofErr w:type="spellEnd"/>
-      <w:r>
-        <w:t xml:space="preserve">) et </w:t>
-      </w:r>
-      <w:proofErr w:type="gramStart"/>
-      <w:r>
-        <w:t>Union(</w:t>
-      </w:r>
-      <w:proofErr w:type="gramEnd"/>
-      <w:r>
-        <w:t xml:space="preserve">L1, L2) représente l’action de l’operateur Union sur les deux horloges liées par les fils L1 et L2 (dont l’information des horloges </w:t>
+        <w:t xml:space="preserve"> sont les fils qui lient les horloges (comme dans l’image qui montre l’InitMax) et Union(L1, L2) représente l’action de l’operateur Union sur les deux horloges liées par les fils L1 et L2 (dont l’information des horloges </w:t>
       </w:r>
       <w:r>
         <w:rPr>
@@ -4026,15 +3848,7 @@
     <w:p/>
     <w:p>
       <w:r>
-        <w:t xml:space="preserve">Afin d’obtenir un fichier similaire, nous avons pensé que cela reviendrait comme écrire dans un fichier. Nous avons donc utilisé un </w:t>
-      </w:r>
-      <w:proofErr w:type="spellStart"/>
-      <w:r>
-        <w:t>PrintWriter</w:t>
-      </w:r>
-      <w:proofErr w:type="spellEnd"/>
-      <w:r>
-        <w:t xml:space="preserve"> pour écrire ces fichiers de façon automatisée. Nous avons aussi utilisé des compteurs pour les fils, et aussi pour les outputs.</w:t>
+        <w:t>Afin d’obtenir un fichier similaire, nous avons pensé que cela reviendrait comme écrire dans un fichier. Nous avons donc utilisé un PrintWriter pour écrire ces fichiers de façon automatisée. Nous avons aussi utilisé des compteurs pour les fils, et aussi pour les outputs.</w:t>
       </w:r>
     </w:p>
     <w:p/>
@@ -4048,6 +3862,9 @@
     </w:p>
     <w:p>
       <w:r>
+        <w:rPr>
+          <w:noProof/>
+        </w:rPr>
         <w:drawing>
           <wp:inline distT="0" distB="0" distL="0" distR="0" wp14:anchorId="05FA03C8" wp14:editId="220E6DD9">
             <wp:extent cx="5760720" cy="921385"/>
@@ -4088,17 +3905,8 @@
     <w:p/>
     <w:p>
       <w:r>
-        <w:t xml:space="preserve">L’objet de type </w:t>
-      </w:r>
-      <w:proofErr w:type="spellStart"/>
-      <w:r>
-        <w:t>PrintWriter</w:t>
-      </w:r>
-      <w:proofErr w:type="spellEnd"/>
-      <w:r>
-        <w:t xml:space="preserve"> </w:t>
-      </w:r>
-      <w:proofErr w:type="spellStart"/>
+        <w:t xml:space="preserve">L’objet de type PrintWriter </w:t>
+      </w:r>
       <w:r>
         <w:rPr>
           <w:i/>
@@ -4106,11 +3914,9 @@
         </w:rPr>
         <w:t>outputfile</w:t>
       </w:r>
-      <w:proofErr w:type="spellEnd"/>
       <w:r>
         <w:t xml:space="preserve"> et la méthode </w:t>
       </w:r>
-      <w:proofErr w:type="spellStart"/>
       <w:r>
         <w:rPr>
           <w:i/>
@@ -4118,11 +3924,9 @@
         </w:rPr>
         <w:t>println</w:t>
       </w:r>
-      <w:proofErr w:type="spellEnd"/>
       <w:r>
         <w:t xml:space="preserve"> font en sorte que dans le fichier dont le nom est donné par </w:t>
       </w:r>
-      <w:proofErr w:type="spellStart"/>
       <w:r>
         <w:rPr>
           <w:i/>
@@ -4130,11 +3934,9 @@
         </w:rPr>
         <w:t>outputfile</w:t>
       </w:r>
-      <w:proofErr w:type="spellEnd"/>
       <w:r>
         <w:t xml:space="preserve"> soient écrites ces relations qui composeront le fichier lui-même. Le compteur </w:t>
       </w:r>
-      <w:proofErr w:type="spellStart"/>
       <w:r>
         <w:rPr>
           <w:i/>
@@ -4142,7 +3944,6 @@
         </w:rPr>
         <w:t>countL</w:t>
       </w:r>
-      <w:proofErr w:type="spellEnd"/>
       <w:r>
         <w:t xml:space="preserve"> sera incrémenté avant d’être écrit, et </w:t>
       </w:r>
@@ -4166,7 +3967,6 @@
       <w:r>
         <w:t xml:space="preserve"> correspondront aux horloges définies par le fichier Java qui appelait cette interface. Pour les Exclusions eux-mêmes, on revenait en arrière avec </w:t>
       </w:r>
-      <w:proofErr w:type="spellStart"/>
       <w:r>
         <w:rPr>
           <w:i/>
@@ -4174,11 +3974,9 @@
         </w:rPr>
         <w:t>countL</w:t>
       </w:r>
-      <w:proofErr w:type="spellEnd"/>
       <w:r>
         <w:t xml:space="preserve"> autant des fois que des arguments de la méthode. Et finalement nous donnons l’output comme dernier </w:t>
       </w:r>
-      <w:proofErr w:type="spellStart"/>
       <w:r>
         <w:rPr>
           <w:i/>
@@ -4186,7 +3984,6 @@
         </w:rPr>
         <w:t>countL</w:t>
       </w:r>
-      <w:proofErr w:type="spellEnd"/>
       <w:r>
         <w:t>, exactement comme dans un fichier SCADE textuel.</w:t>
       </w:r>
@@ -4202,6 +3999,9 @@
     </w:p>
     <w:p>
       <w:r>
+        <w:rPr>
+          <w:noProof/>
+        </w:rPr>
         <w:drawing>
           <wp:inline distT="0" distB="0" distL="0" distR="0" wp14:anchorId="41DA9C12" wp14:editId="3E8DD15E">
             <wp:extent cx="5760720" cy="1787525"/>
@@ -4254,7 +4054,6 @@
         <w:br/>
         <w:t xml:space="preserve">Afin de pouvoir vraiment appeler cette interface, il fallait modifier légèrement la classe Main du program Java généré par CCSL, en ajoutant le morceau qui permettait la liaison entre le fichier Java et l’interface </w:t>
       </w:r>
-      <w:proofErr w:type="spellStart"/>
       <w:r>
         <w:rPr>
           <w:i/>
@@ -4262,12 +4061,15 @@
         </w:rPr>
         <w:t>MyScadeGenerator</w:t>
       </w:r>
-      <w:proofErr w:type="spellEnd"/>
       <w:r>
         <w:t>. Une fois ce morceau ajouté, il suffit juste d’exécuter le programme Java pour que le fichier SCADE textuel soit généré.</w:t>
       </w:r>
     </w:p>
-    <w:p/>
+    <w:p>
+      <w:r>
+        <w:t>(Donner un exemple simple)</w:t>
+      </w:r>
+    </w:p>
     <w:p/>
     <w:p>
       <w:pPr>
@@ -4655,19 +4457,7 @@
           <w:rPr>
             <w:rStyle w:val="Lienhypertexte"/>
           </w:rPr>
-          <w:t>http://adavec</w:t>
-        </w:r>
-        <w:r>
-          <w:rPr>
-            <w:rStyle w:val="Lienhypertexte"/>
-          </w:rPr>
-          <w:t>.</w:t>
-        </w:r>
-        <w:r>
-          <w:rPr>
-            <w:rStyle w:val="Lienhypertexte"/>
-          </w:rPr>
-          <w:t>fr/fr/</w:t>
+          <w:t>http://adavec.fr/fr/</w:t>
         </w:r>
       </w:hyperlink>
     </w:p>
@@ -4685,13 +4475,8 @@
       </w:hyperlink>
     </w:p>
     <w:p>
-      <w:proofErr w:type="spellStart"/>
-      <w:r>
-        <w:t>SyncCharts</w:t>
-      </w:r>
-      <w:proofErr w:type="spellEnd"/>
-      <w:r>
-        <w:t xml:space="preserve"> : </w:t>
+      <w:r>
+        <w:t xml:space="preserve">SyncCharts : </w:t>
       </w:r>
       <w:hyperlink r:id="rId18" w:history="1">
         <w:r>
@@ -4703,22 +4488,13 @@
       </w:hyperlink>
     </w:p>
     <w:p>
-      <w:pPr>
-        <w:rPr>
-          <w:lang w:val="it-IT"/>
-        </w:rPr>
-      </w:pPr>
-      <w:r>
-        <w:rPr>
-          <w:lang w:val="it-IT"/>
-        </w:rPr>
+      <w:r>
         <w:t xml:space="preserve">SCADE: </w:t>
       </w:r>
       <w:hyperlink r:id="rId19" w:history="1">
         <w:r>
           <w:rPr>
             <w:rStyle w:val="Lienhypertexte"/>
-            <w:lang w:val="it-IT"/>
           </w:rPr>
           <w:t>https://www.ansys.com/products/embedded-software/ansys-scade-suite</w:t>
         </w:r>
@@ -4761,31 +4537,7 @@
           <w:rPr>
             <w:rStyle w:val="Lienhypertexte"/>
           </w:rPr>
-          <w:t>https://github.com/Viince06/TER</w:t>
-        </w:r>
-        <w:r>
-          <w:rPr>
-            <w:rStyle w:val="Lienhypertexte"/>
-          </w:rPr>
-          <w:t>_</w:t>
-        </w:r>
-        <w:r>
-          <w:rPr>
-            <w:rStyle w:val="Lienhypertexte"/>
-          </w:rPr>
-          <w:t>S</w:t>
-        </w:r>
-        <w:r>
-          <w:rPr>
-            <w:rStyle w:val="Lienhypertexte"/>
-          </w:rPr>
-          <w:t>a</w:t>
-        </w:r>
-        <w:r>
-          <w:rPr>
-            <w:rStyle w:val="Lienhypertexte"/>
-          </w:rPr>
-          <w:t>fetyCriticalSystem</w:t>
+          <w:t>https://github.com/Viince06/TER_SafetyCriticalSystem</w:t>
         </w:r>
       </w:hyperlink>
     </w:p>
@@ -6908,6 +6660,7 @@
   <w:style w:type="character" w:default="1" w:styleId="Policepardfaut">
     <w:name w:val="Default Paragraph Font"/>
     <w:uiPriority w:val="1"/>
+    <w:semiHidden/>
     <w:unhideWhenUsed/>
   </w:style>
   <w:style w:type="table" w:default="1" w:styleId="TableauNormal">

</xml_diff>